<commit_message>
Milesones 1 and 2 reached, with validation accomplished.
</commit_message>
<xml_diff>
--- a/Documents/Blouch documentation - 2023.docx
+++ b/Documents/Blouch documentation - 2023.docx
@@ -131,6 +131,78 @@
         </w:rPr>
         <w:t xml:space="preserve">, </w:t>
       </w:r>
+    </w:p>
+    <w:p>
+      <w:pPr>
+        <w:rPr>
+          <w:rFonts w:ascii="Times New Roman" w:hAnsi="Times New Roman" w:cs="Times New Roman"/>
+        </w:rPr>
+      </w:pPr>
+    </w:p>
+    <w:p>
+      <w:pPr>
+        <w:rPr>
+          <w:rFonts w:ascii="Times New Roman" w:hAnsi="Times New Roman" w:cs="Times New Roman"/>
+        </w:rPr>
+      </w:pPr>
+    </w:p>
+    <w:p>
+      <w:pPr>
+        <w:rPr>
+          <w:rFonts w:ascii="Times New Roman" w:hAnsi="Times New Roman" w:cs="Times New Roman"/>
+        </w:rPr>
+      </w:pPr>
+      <m:oMathPara>
+        <m:oMath>
+          <m:r>
+            <w:rPr>
+              <w:rFonts w:ascii="Cambria Math" w:hAnsi="Cambria Math" w:cs="Times New Roman"/>
+            </w:rPr>
+            <m:t>Y~MVNormal(</m:t>
+          </m:r>
+          <m:r>
+            <w:rPr>
+              <w:rFonts w:ascii="Cambria Math" w:hAnsi="Cambria Math" w:cs="Times New Roman"/>
+            </w:rPr>
+            <m:t>mu,</m:t>
+          </m:r>
+          <m:sSub>
+            <m:sSubPr>
+              <m:ctrlPr>
+                <w:rPr>
+                  <w:rFonts w:ascii="Cambria Math" w:hAnsi="Cambria Math" w:cs="Times New Roman"/>
+                  <w:i/>
+                </w:rPr>
+              </m:ctrlPr>
+            </m:sSubPr>
+            <m:e>
+              <m:r>
+                <m:rPr>
+                  <m:sty m:val="p"/>
+                </m:rPr>
+                <w:rPr>
+                  <w:rFonts w:ascii="Cambria Math" w:hAnsi="Cambria Math" w:cs="Times New Roman"/>
+                </w:rPr>
+                <m:t>V</m:t>
+              </m:r>
+            </m:e>
+            <m:sub>
+              <m:r>
+                <w:rPr>
+                  <w:rFonts w:ascii="Cambria Math" w:hAnsi="Cambria Math" w:cs="Times New Roman"/>
+                </w:rPr>
+                <m:t>i</m:t>
+              </m:r>
+            </m:sub>
+          </m:sSub>
+          <m:r>
+            <w:rPr>
+              <w:rFonts w:ascii="Cambria Math" w:hAnsi="Cambria Math" w:cs="Times New Roman"/>
+            </w:rPr>
+            <m:t>)</m:t>
+          </m:r>
+        </m:oMath>
+      </m:oMathPara>
     </w:p>
     <w:sectPr>
       <w:pgSz w:w="11906" w:h="16838"/>
@@ -567,6 +639,16 @@
     <w:semiHidden/>
     <w:unhideWhenUsed/>
   </w:style>
+  <w:style w:type="character" w:styleId="PlaceholderText">
+    <w:name w:val="Placeholder Text"/>
+    <w:basedOn w:val="DefaultParagraphFont"/>
+    <w:uiPriority w:val="99"/>
+    <w:semiHidden/>
+    <w:rsid w:val="00DB798B"/>
+    <w:rPr>
+      <w:color w:val="808080"/>
+    </w:rPr>
+  </w:style>
 </w:styles>
 </file>
 

</xml_diff>